<commit_message>
Updating seasonal rating simulation documentation
git-svn-id: https://svn.code.sf.net/p/electricdss/code@2761 d8739450-1e93-4ef4-a0af-c327d92816ff
</commit_message>
<xml_diff>
--- a/trunk/Version8/Doc/Seasonal_Rating_Simulation.docx
+++ b/trunk/Version8/Doc/Seasonal_Rating_Simulation.docx
@@ -7,8 +7,6 @@
         <w:pStyle w:val="Title"/>
         <w:jc w:val="center"/>
       </w:pPr>
-      <w:bookmarkStart w:id="0" w:name="_GoBack"/>
-      <w:bookmarkEnd w:id="0"/>
       <w:r>
         <w:t>Seasonal rating simulation in</w:t>
       </w:r>
@@ -866,7 +864,15 @@
         <w:rPr>
           <w:lang w:val="en-US"/>
         </w:rPr>
-        <w:t xml:space="preserve"> has two different ratings for two different seasons, 658 is the rating for season zero and 924 is the rating for season one. The index number of the rating within the </w:t>
+        <w:t xml:space="preserve"> has two different ratings for two different seasons, 658 is the rating for season zero and 924 is the ratin</w:t>
+      </w:r>
+      <w:bookmarkStart w:id="0" w:name="_GoBack"/>
+      <w:bookmarkEnd w:id="0"/>
+      <w:r>
+        <w:rPr>
+          <w:lang w:val="en-US"/>
+        </w:rPr>
+        <w:t xml:space="preserve">g for season one. The index number of the rating within the </w:t>
       </w:r>
       <w:r>
         <w:rPr>
@@ -1797,8 +1803,16 @@
       <w:rPr>
         <w:lang w:val="en-US"/>
       </w:rPr>
-      <w:t>A-Diakoptics suite for OpenDSS</w:t>
+      <w:t xml:space="preserve">Seasonal rating simulation in </w:t>
     </w:r>
+    <w:proofErr w:type="spellStart"/>
+    <w:r>
+      <w:rPr>
+        <w:lang w:val="en-US"/>
+      </w:rPr>
+      <w:t>OpenDSS</w:t>
+    </w:r>
+    <w:proofErr w:type="spellEnd"/>
   </w:p>
 </w:ftr>
 </file>
@@ -3522,7 +3536,7 @@
 </file>
 
 <file path=customXml/itemProps1.xml><?xml version="1.0" encoding="utf-8"?>
-<ds:datastoreItem xmlns:ds="http://schemas.openxmlformats.org/officeDocument/2006/customXml" ds:itemID="{27A0D364-E285-4B04-8DFA-42146A87296B}">
+<ds:datastoreItem xmlns:ds="http://schemas.openxmlformats.org/officeDocument/2006/customXml" ds:itemID="{16BC82A9-1B44-4038-AC90-F1584D762709}">
   <ds:schemaRefs>
     <ds:schemaRef ds:uri="http://schemas.openxmlformats.org/officeDocument/2006/bibliography"/>
   </ds:schemaRefs>

</xml_diff>